<commit_message>
adicionado telas do programa e editado arquivo fisio do sql
</commit_message>
<xml_diff>
--- a/doc/Ata das reunioes.docx
+++ b/doc/Ata das reunioes.docx
@@ -1,9 +1,10 @@
 
 <file path=word/document.xml><?xml version="1.0" encoding="utf-8"?>
-<w:document xmlns:wpc="http://schemas.microsoft.com/office/word/2010/wordprocessingCanvas" xmlns:cx="http://schemas.microsoft.com/office/drawing/2014/chartex" xmlns:cx1="http://schemas.microsoft.com/office/drawing/2015/9/8/chartex" xmlns:cx2="http://schemas.microsoft.com/office/drawing/2015/10/21/chartex" xmlns:cx3="http://schemas.microsoft.com/office/drawing/2016/5/9/chartex" xmlns:cx4="http://schemas.microsoft.com/office/drawing/2016/5/10/chartex" xmlns:cx5="http://schemas.microsoft.com/office/drawing/2016/5/11/chartex" xmlns:cx6="http://schemas.microsoft.com/office/drawing/2016/5/12/chartex" xmlns:cx7="http://schemas.microsoft.com/office/drawing/2016/5/13/chartex" xmlns:cx8="http://schemas.microsoft.com/office/drawing/2016/5/14/chartex" xmlns:mc="http://schemas.openxmlformats.org/markup-compatibility/2006" xmlns:aink="http://schemas.microsoft.com/office/drawing/2016/ink" xmlns:am3d="http://schemas.microsoft.com/office/drawing/2017/model3d" xmlns:o="urn:schemas-microsoft-com:office:office" xmlns:r="http://schemas.openxmlformats.org/officeDocument/2006/relationships" xmlns:m="http://schemas.openxmlformats.org/officeDocument/2006/math" xmlns:v="urn:schemas-microsoft-com:vml" xmlns:wp14="http://schemas.microsoft.com/office/word/2010/wordprocessingDrawing" xmlns:wp="http://schemas.openxmlformats.org/drawingml/2006/wordprocessingDrawing" xmlns:w10="urn:schemas-microsoft-com:office:word" xmlns:w="http://schemas.openxmlformats.org/wordprocessingml/2006/main" xmlns:w14="http://schemas.microsoft.com/office/word/2010/wordml" xmlns:w15="http://schemas.microsoft.com/office/word/2012/wordml" xmlns:w16cid="http://schemas.microsoft.com/office/word/2016/wordml/cid" xmlns:w16se="http://schemas.microsoft.com/office/word/2015/wordml/symex" xmlns:wpg="http://schemas.microsoft.com/office/word/2010/wordprocessingGroup" xmlns:wpi="http://schemas.microsoft.com/office/word/2010/wordprocessingInk" xmlns:wne="http://schemas.microsoft.com/office/word/2006/wordml" xmlns:wps="http://schemas.microsoft.com/office/word/2010/wordprocessingShape" mc:Ignorable="w14 w15 w16se w16cid wp14">
+<w:document xmlns:o="urn:schemas-microsoft-com:office:office" xmlns:r="http://schemas.openxmlformats.org/officeDocument/2006/relationships" xmlns:v="urn:schemas-microsoft-com:vml" xmlns:w="http://schemas.openxmlformats.org/wordprocessingml/2006/main" xmlns:w10="urn:schemas-microsoft-com:office:word" xmlns:wp="http://schemas.openxmlformats.org/drawingml/2006/wordprocessingDrawing" xmlns:wps="http://schemas.microsoft.com/office/word/2010/wordprocessingShape" xmlns:wpg="http://schemas.microsoft.com/office/word/2010/wordprocessingGroup" xmlns:mc="http://schemas.openxmlformats.org/markup-compatibility/2006" xmlns:wp14="http://schemas.microsoft.com/office/word/2010/wordprocessingDrawing" xmlns:w14="http://schemas.microsoft.com/office/word/2010/wordml" mc:Ignorable="w14 wp14">
   <w:body>
     <w:p>
       <w:pPr>
+        <w:pStyle w:val="Normal"/>
         <w:rPr>
           <w:rFonts w:ascii="Century Gothic" w:hAnsi="Century Gothic"/>
           <w:lang w:val="pt-BR"/>
@@ -21,21 +22,37 @@
     </w:p>
     <w:p>
       <w:pPr>
-        <w:rPr>
-          <w:rFonts w:ascii="Century Gothic" w:hAnsi="Century Gothic"/>
-          <w:lang w:val="pt-BR"/>
-        </w:rPr>
-      </w:pPr>
-      <w:r>
-        <w:rPr>
-          <w:rFonts w:ascii="Century Gothic" w:hAnsi="Century Gothic"/>
-          <w:lang w:val="pt-BR"/>
-        </w:rPr>
-        <w:t>Reunião de esclarecimento de pontos importantes e definições de ativdades de projeto.</w:t>
-      </w:r>
-    </w:p>
-    <w:p>
-      <w:pPr>
+        <w:pStyle w:val="Normal"/>
+        <w:rPr>
+          <w:rFonts w:ascii="Century Gothic" w:hAnsi="Century Gothic"/>
+          <w:lang w:val="pt-BR"/>
+        </w:rPr>
+      </w:pPr>
+      <w:r>
+        <w:rPr>
+          <w:rFonts w:ascii="Century Gothic" w:hAnsi="Century Gothic"/>
+          <w:lang w:val="pt-BR"/>
+        </w:rPr>
+        <w:t xml:space="preserve">Reunião de esclarecimento de pontos importantes e definições de </w:t>
+      </w:r>
+      <w:r>
+        <w:rPr>
+          <w:rFonts w:ascii="Century Gothic" w:hAnsi="Century Gothic"/>
+          <w:lang w:val="pt-BR"/>
+        </w:rPr>
+        <w:t>atividades</w:t>
+      </w:r>
+      <w:r>
+        <w:rPr>
+          <w:rFonts w:ascii="Century Gothic" w:hAnsi="Century Gothic"/>
+          <w:lang w:val="pt-BR"/>
+        </w:rPr>
+        <w:t xml:space="preserve"> de projeto.</w:t>
+      </w:r>
+    </w:p>
+    <w:p>
+      <w:pPr>
+        <w:pStyle w:val="Normal"/>
         <w:rPr>
           <w:rFonts w:ascii="Century Gothic" w:hAnsi="Century Gothic"/>
           <w:lang w:val="pt-BR"/>
@@ -51,6 +68,7 @@
     </w:p>
     <w:p>
       <w:pPr>
+        <w:pStyle w:val="Normal"/>
         <w:rPr>
           <w:rFonts w:ascii="Century Gothic" w:hAnsi="Century Gothic"/>
           <w:lang w:val="pt-BR"/>
@@ -66,6 +84,7 @@
     </w:p>
     <w:p>
       <w:pPr>
+        <w:pStyle w:val="Normal"/>
         <w:rPr>
           <w:rFonts w:ascii="Century Gothic" w:hAnsi="Century Gothic"/>
           <w:lang w:val="pt-BR"/>
@@ -89,6 +108,7 @@
     </w:p>
     <w:p>
       <w:pPr>
+        <w:pStyle w:val="Normal"/>
         <w:rPr>
           <w:rFonts w:ascii="Century Gothic" w:hAnsi="Century Gothic"/>
           <w:lang w:val="pt-BR"/>
@@ -112,6 +132,7 @@
     </w:p>
     <w:p>
       <w:pPr>
+        <w:pStyle w:val="Normal"/>
         <w:rPr>
           <w:rFonts w:ascii="Century Gothic" w:hAnsi="Century Gothic"/>
           <w:lang w:val="pt-BR"/>
@@ -135,6 +156,7 @@
     </w:p>
     <w:p>
       <w:pPr>
+        <w:pStyle w:val="Normal"/>
         <w:rPr>
           <w:rFonts w:ascii="Century Gothic" w:hAnsi="Century Gothic"/>
           <w:lang w:val="pt-BR"/>
@@ -150,6 +172,7 @@
     </w:p>
     <w:p>
       <w:pPr>
+        <w:pStyle w:val="Normal"/>
         <w:rPr>
           <w:rFonts w:ascii="Century Gothic" w:hAnsi="Century Gothic"/>
           <w:lang w:val="pt-BR"/>
@@ -165,29 +188,22 @@
     </w:p>
     <w:p>
       <w:pPr>
-        <w:rPr>
-          <w:rFonts w:ascii="Century Gothic" w:hAnsi="Century Gothic"/>
-          <w:lang w:val="pt-BR"/>
-        </w:rPr>
-      </w:pPr>
-      <w:r>
-        <w:rPr>
-          <w:rFonts w:ascii="Century Gothic" w:hAnsi="Century Gothic"/>
-          <w:lang w:val="pt-BR"/>
-        </w:rPr>
-        <w:t>Link: https://youtu.be/uQPQmSDDuVY</w:t>
-      </w:r>
-    </w:p>
-    <w:p>
-      <w:pPr>
-        <w:rPr>
-          <w:rFonts w:ascii="Century Gothic" w:hAnsi="Century Gothic"/>
-          <w:lang w:val="pt-BR"/>
-        </w:rPr>
-      </w:pPr>
-    </w:p>
-    <w:p>
-      <w:pPr>
+        <w:pStyle w:val="Normal"/>
+        <w:rPr>
+          <w:rFonts w:ascii="Century Gothic" w:hAnsi="Century Gothic"/>
+          <w:lang w:val="pt-BR"/>
+        </w:rPr>
+      </w:pPr>
+      <w:r>
+        <w:rPr>
+          <w:rFonts w:ascii="Century Gothic" w:hAnsi="Century Gothic"/>
+          <w:lang w:val="pt-BR"/>
+        </w:rPr>
+      </w:r>
+    </w:p>
+    <w:p>
+      <w:pPr>
+        <w:pStyle w:val="Normal"/>
         <w:rPr>
           <w:rFonts w:ascii="Century Gothic" w:hAnsi="Century Gothic"/>
           <w:lang w:val="pt-BR"/>
@@ -203,36 +219,60 @@
     </w:p>
     <w:p>
       <w:pPr>
-        <w:rPr>
-          <w:rFonts w:ascii="Century Gothic" w:hAnsi="Century Gothic"/>
-          <w:lang w:val="pt-BR"/>
-        </w:rPr>
-      </w:pPr>
-      <w:r>
-        <w:rPr>
-          <w:rFonts w:ascii="Century Gothic" w:hAnsi="Century Gothic"/>
-          <w:lang w:val="pt-BR"/>
-        </w:rPr>
-        <w:t>Reunião de esclarecimento de pontos importantes e definições de ativdades de projeto.</w:t>
-      </w:r>
-    </w:p>
-    <w:p>
-      <w:pPr>
-        <w:rPr>
-          <w:rFonts w:ascii="Century Gothic" w:hAnsi="Century Gothic"/>
-          <w:lang w:val="pt-BR"/>
-        </w:rPr>
-      </w:pPr>
-      <w:r>
-        <w:rPr>
-          <w:rFonts w:ascii="Century Gothic" w:hAnsi="Century Gothic"/>
-          <w:lang w:val="pt-BR"/>
-        </w:rPr>
-        <w:t>Inicio da elaboração de diagrama de projeto.</w:t>
-      </w:r>
-    </w:p>
-    <w:p>
-      <w:pPr>
+        <w:pStyle w:val="Normal"/>
+        <w:rPr>
+          <w:rFonts w:ascii="Century Gothic" w:hAnsi="Century Gothic"/>
+          <w:lang w:val="pt-BR"/>
+        </w:rPr>
+      </w:pPr>
+      <w:r>
+        <w:rPr>
+          <w:rFonts w:ascii="Century Gothic" w:hAnsi="Century Gothic"/>
+          <w:lang w:val="pt-BR"/>
+        </w:rPr>
+        <w:t xml:space="preserve">Reunião de esclarecimento de pontos importantes e definições de </w:t>
+      </w:r>
+      <w:r>
+        <w:rPr>
+          <w:rFonts w:ascii="Century Gothic" w:hAnsi="Century Gothic"/>
+          <w:lang w:val="pt-BR"/>
+        </w:rPr>
+        <w:t>atividades</w:t>
+      </w:r>
+      <w:r>
+        <w:rPr>
+          <w:rFonts w:ascii="Century Gothic" w:hAnsi="Century Gothic"/>
+          <w:lang w:val="pt-BR"/>
+        </w:rPr>
+        <w:t xml:space="preserve"> de projeto.</w:t>
+      </w:r>
+    </w:p>
+    <w:p>
+      <w:pPr>
+        <w:pStyle w:val="Normal"/>
+        <w:rPr>
+          <w:rFonts w:ascii="Century Gothic" w:hAnsi="Century Gothic"/>
+          <w:lang w:val="pt-BR"/>
+        </w:rPr>
+      </w:pPr>
+      <w:r>
+        <w:rPr>
+          <w:rFonts w:ascii="Century Gothic" w:hAnsi="Century Gothic"/>
+          <w:lang w:val="pt-BR"/>
+        </w:rPr>
+        <w:t>Início</w:t>
+      </w:r>
+      <w:r>
+        <w:rPr>
+          <w:rFonts w:ascii="Century Gothic" w:hAnsi="Century Gothic"/>
+          <w:lang w:val="pt-BR"/>
+        </w:rPr>
+        <w:t xml:space="preserve"> da elaboração de diagrama de projeto.</w:t>
+      </w:r>
+    </w:p>
+    <w:p>
+      <w:pPr>
+        <w:pStyle w:val="Normal"/>
         <w:rPr>
           <w:rFonts w:ascii="Century Gothic" w:hAnsi="Century Gothic"/>
           <w:lang w:val="pt-BR"/>
@@ -256,6 +296,7 @@
     </w:p>
     <w:p>
       <w:pPr>
+        <w:pStyle w:val="Normal"/>
         <w:rPr>
           <w:rFonts w:ascii="Century Gothic" w:hAnsi="Century Gothic"/>
           <w:lang w:val="pt-BR"/>
@@ -271,6 +312,7 @@
     </w:p>
     <w:p>
       <w:pPr>
+        <w:pStyle w:val="Normal"/>
         <w:rPr>
           <w:rFonts w:ascii="Century Gothic" w:hAnsi="Century Gothic"/>
           <w:lang w:val="pt-BR"/>
@@ -286,6 +328,7 @@
     </w:p>
     <w:p>
       <w:pPr>
+        <w:pStyle w:val="Normal"/>
         <w:rPr>
           <w:rFonts w:ascii="Century Gothic" w:hAnsi="Century Gothic"/>
           <w:lang w:val="pt-BR"/>
@@ -301,29 +344,22 @@
     </w:p>
     <w:p>
       <w:pPr>
-        <w:rPr>
-          <w:rFonts w:ascii="Century Gothic" w:hAnsi="Century Gothic"/>
-          <w:lang w:val="pt-BR"/>
-        </w:rPr>
-      </w:pPr>
-      <w:r>
-        <w:rPr>
-          <w:rFonts w:ascii="Century Gothic" w:hAnsi="Century Gothic"/>
-          <w:lang w:val="pt-BR"/>
-        </w:rPr>
-        <w:t>Link: https://youtu.be/uHtN6POAUiA</w:t>
-      </w:r>
-    </w:p>
-    <w:p>
-      <w:pPr>
-        <w:rPr>
-          <w:rFonts w:ascii="Century Gothic" w:hAnsi="Century Gothic"/>
-          <w:lang w:val="pt-BR"/>
-        </w:rPr>
-      </w:pPr>
-    </w:p>
-    <w:p>
-      <w:pPr>
+        <w:pStyle w:val="Normal"/>
+        <w:rPr>
+          <w:rFonts w:ascii="Century Gothic" w:hAnsi="Century Gothic"/>
+          <w:lang w:val="pt-BR"/>
+        </w:rPr>
+      </w:pPr>
+      <w:r>
+        <w:rPr>
+          <w:rFonts w:ascii="Century Gothic" w:hAnsi="Century Gothic"/>
+          <w:lang w:val="pt-BR"/>
+        </w:rPr>
+      </w:r>
+    </w:p>
+    <w:p>
+      <w:pPr>
+        <w:pStyle w:val="Normal"/>
         <w:rPr>
           <w:rFonts w:ascii="Century Gothic" w:hAnsi="Century Gothic"/>
           <w:lang w:val="pt-BR"/>
@@ -339,21 +375,37 @@
     </w:p>
     <w:p>
       <w:pPr>
-        <w:rPr>
-          <w:rFonts w:ascii="Century Gothic" w:hAnsi="Century Gothic"/>
-          <w:lang w:val="pt-BR"/>
-        </w:rPr>
-      </w:pPr>
-      <w:r>
-        <w:rPr>
-          <w:rFonts w:ascii="Century Gothic" w:hAnsi="Century Gothic"/>
-          <w:lang w:val="pt-BR"/>
-        </w:rPr>
-        <w:t>Reunião de esclarecimento de pontos importantes e definições de ativdades de projeto.</w:t>
-      </w:r>
-    </w:p>
-    <w:p>
-      <w:pPr>
+        <w:pStyle w:val="Normal"/>
+        <w:rPr>
+          <w:rFonts w:ascii="Century Gothic" w:hAnsi="Century Gothic"/>
+          <w:lang w:val="pt-BR"/>
+        </w:rPr>
+      </w:pPr>
+      <w:r>
+        <w:rPr>
+          <w:rFonts w:ascii="Century Gothic" w:hAnsi="Century Gothic"/>
+          <w:lang w:val="pt-BR"/>
+        </w:rPr>
+        <w:t xml:space="preserve">Reunião de esclarecimento de pontos importantes e definições de </w:t>
+      </w:r>
+      <w:r>
+        <w:rPr>
+          <w:rFonts w:ascii="Century Gothic" w:hAnsi="Century Gothic"/>
+          <w:lang w:val="pt-BR"/>
+        </w:rPr>
+        <w:t>atividades</w:t>
+      </w:r>
+      <w:r>
+        <w:rPr>
+          <w:rFonts w:ascii="Century Gothic" w:hAnsi="Century Gothic"/>
+          <w:lang w:val="pt-BR"/>
+        </w:rPr>
+        <w:t xml:space="preserve"> de projeto.</w:t>
+      </w:r>
+    </w:p>
+    <w:p>
+      <w:pPr>
+        <w:pStyle w:val="Normal"/>
         <w:rPr>
           <w:rFonts w:ascii="Century Gothic" w:hAnsi="Century Gothic"/>
           <w:lang w:val="pt-BR"/>
@@ -369,6 +421,7 @@
     </w:p>
     <w:p>
       <w:pPr>
+        <w:pStyle w:val="Normal"/>
         <w:rPr>
           <w:rFonts w:ascii="Century Gothic" w:hAnsi="Century Gothic"/>
           <w:lang w:val="pt-BR"/>
@@ -392,6 +445,7 @@
     </w:p>
     <w:p>
       <w:pPr>
+        <w:pStyle w:val="Normal"/>
         <w:rPr>
           <w:rFonts w:ascii="Century Gothic" w:hAnsi="Century Gothic"/>
           <w:lang w:val="pt-BR"/>
@@ -415,17 +469,17 @@
     </w:p>
     <w:p>
       <w:pPr>
-        <w:rPr>
-          <w:rFonts w:ascii="Century Gothic" w:hAnsi="Century Gothic"/>
-          <w:lang w:val="pt-BR"/>
-        </w:rPr>
-      </w:pPr>
-      <w:r>
-        <w:rPr>
-          <w:rFonts w:ascii="Century Gothic" w:hAnsi="Century Gothic"/>
-          <w:lang w:val="pt-BR"/>
-        </w:rPr>
-        <w:lastRenderedPageBreak/>
+        <w:pStyle w:val="Normal"/>
+        <w:rPr>
+          <w:rFonts w:ascii="Century Gothic" w:hAnsi="Century Gothic"/>
+          <w:lang w:val="pt-BR"/>
+        </w:rPr>
+      </w:pPr>
+      <w:r>
+        <w:rPr>
+          <w:rFonts w:ascii="Century Gothic" w:hAnsi="Century Gothic"/>
+          <w:lang w:val="pt-BR"/>
+        </w:rPr>
         <w:t>•</w:t>
       </w:r>
       <w:r>
@@ -434,11 +488,27 @@
           <w:lang w:val="pt-BR"/>
         </w:rPr>
         <w:tab/>
-        <w:t>Definido dicionario de dados.</w:t>
-      </w:r>
-    </w:p>
-    <w:p>
-      <w:pPr>
+        <w:t xml:space="preserve">Definido </w:t>
+      </w:r>
+      <w:r>
+        <w:rPr>
+          <w:rFonts w:ascii="Century Gothic" w:hAnsi="Century Gothic"/>
+          <w:lang w:val="pt-BR"/>
+        </w:rPr>
+        <w:t>dicionário</w:t>
+      </w:r>
+      <w:r>
+        <w:rPr>
+          <w:rFonts w:ascii="Century Gothic" w:hAnsi="Century Gothic"/>
+          <w:lang w:val="pt-BR"/>
+        </w:rPr>
+        <w:t xml:space="preserve"> de dados.</w:t>
+      </w:r>
+    </w:p>
+    <w:p>
+      <w:pPr>
+        <w:pStyle w:val="Normal"/>
+        <w:spacing w:before="0" w:after="160"/>
         <w:rPr>
           <w:rFonts w:ascii="Century Gothic" w:hAnsi="Century Gothic"/>
           <w:lang w:val="pt-BR"/>
@@ -452,274 +522,25 @@
         <w:t>Aula gravada e disponibilizada para consulta e temas e tópicos discutidos.</w:t>
       </w:r>
     </w:p>
-    <w:p>
-      <w:pPr>
-        <w:rPr>
-          <w:rFonts w:ascii="Century Gothic" w:hAnsi="Century Gothic"/>
-          <w:lang w:val="pt-BR"/>
-        </w:rPr>
-      </w:pPr>
-      <w:r>
-        <w:rPr>
-          <w:rFonts w:ascii="Century Gothic" w:hAnsi="Century Gothic"/>
-          <w:lang w:val="pt-BR"/>
-        </w:rPr>
-        <w:t>Link: https://youtu.be/_o6s0tzpG3s</w:t>
-      </w:r>
-    </w:p>
     <w:sectPr>
+      <w:type w:val="nextPage"/>
       <w:pgSz w:w="12240" w:h="15840"/>
-      <w:pgMar w:top="1440" w:right="1440" w:bottom="1440" w:left="1440" w:header="708" w:footer="708" w:gutter="0"/>
-      <w:cols w:space="708"/>
-      <w:docGrid w:linePitch="360"/>
+      <w:pgMar w:left="1440" w:right="1440" w:header="0" w:top="1440" w:footer="0" w:bottom="1440" w:gutter="0"/>
+      <w:pgNumType w:fmt="decimal"/>
+      <w:formProt w:val="false"/>
+      <w:textDirection w:val="lrTb"/>
+      <w:docGrid w:type="default" w:linePitch="360" w:charSpace="4096"/>
     </w:sectPr>
   </w:body>
 </w:document>
 </file>
 
-<file path=word/numbering.xml><?xml version="1.0" encoding="utf-8"?>
-<w:numbering xmlns:wpc="http://schemas.microsoft.com/office/word/2010/wordprocessingCanvas" xmlns:cx="http://schemas.microsoft.com/office/drawing/2014/chartex" xmlns:cx1="http://schemas.microsoft.com/office/drawing/2015/9/8/chartex" xmlns:cx2="http://schemas.microsoft.com/office/drawing/2015/10/21/chartex" xmlns:cx3="http://schemas.microsoft.com/office/drawing/2016/5/9/chartex" xmlns:cx4="http://schemas.microsoft.com/office/drawing/2016/5/10/chartex" xmlns:cx5="http://schemas.microsoft.com/office/drawing/2016/5/11/chartex" xmlns:cx6="http://schemas.microsoft.com/office/drawing/2016/5/12/chartex" xmlns:cx7="http://schemas.microsoft.com/office/drawing/2016/5/13/chartex" xmlns:cx8="http://schemas.microsoft.com/office/drawing/2016/5/14/chartex" xmlns:mc="http://schemas.openxmlformats.org/markup-compatibility/2006" xmlns:aink="http://schemas.microsoft.com/office/drawing/2016/ink" xmlns:am3d="http://schemas.microsoft.com/office/drawing/2017/model3d" xmlns:o="urn:schemas-microsoft-com:office:office" xmlns:r="http://schemas.openxmlformats.org/officeDocument/2006/relationships" xmlns:m="http://schemas.openxmlformats.org/officeDocument/2006/math" xmlns:v="urn:schemas-microsoft-com:vml" xmlns:wp14="http://schemas.microsoft.com/office/word/2010/wordprocessingDrawing" xmlns:wp="http://schemas.openxmlformats.org/drawingml/2006/wordprocessingDrawing" xmlns:w10="urn:schemas-microsoft-com:office:word" xmlns:w="http://schemas.openxmlformats.org/wordprocessingml/2006/main" xmlns:w14="http://schemas.microsoft.com/office/word/2010/wordml" xmlns:w15="http://schemas.microsoft.com/office/word/2012/wordml" xmlns:w16cid="http://schemas.microsoft.com/office/word/2016/wordml/cid" xmlns:w16se="http://schemas.microsoft.com/office/word/2015/wordml/symex" xmlns:wpg="http://schemas.microsoft.com/office/word/2010/wordprocessingGroup" xmlns:wpi="http://schemas.microsoft.com/office/word/2010/wordprocessingInk" xmlns:wne="http://schemas.microsoft.com/office/word/2006/wordml" xmlns:wps="http://schemas.microsoft.com/office/word/2010/wordprocessingShape" mc:Ignorable="w14 w15 w16se w16cid wp14">
-  <w:abstractNum w:abstractNumId="0" w15:restartNumberingAfterBreak="0">
-    <w:nsid w:val="035A4DC1"/>
-    <w:multiLevelType w:val="hybridMultilevel"/>
-    <w:tmpl w:val="7E2E4D22"/>
-    <w:lvl w:ilvl="0" w:tplc="04090001">
-      <w:start w:val="1"/>
-      <w:numFmt w:val="bullet"/>
-      <w:lvlText w:val=""/>
-      <w:lvlJc w:val="left"/>
-      <w:pPr>
-        <w:ind w:left="720" w:hanging="360"/>
-      </w:pPr>
-      <w:rPr>
-        <w:rFonts w:ascii="Symbol" w:hAnsi="Symbol" w:hint="default"/>
-      </w:rPr>
-    </w:lvl>
-    <w:lvl w:ilvl="1" w:tplc="04090003" w:tentative="1">
-      <w:start w:val="1"/>
-      <w:numFmt w:val="bullet"/>
-      <w:lvlText w:val="o"/>
-      <w:lvlJc w:val="left"/>
-      <w:pPr>
-        <w:ind w:left="1440" w:hanging="360"/>
-      </w:pPr>
-      <w:rPr>
-        <w:rFonts w:ascii="Courier New" w:hAnsi="Courier New" w:cs="Courier New" w:hint="default"/>
-      </w:rPr>
-    </w:lvl>
-    <w:lvl w:ilvl="2" w:tplc="04090005" w:tentative="1">
-      <w:start w:val="1"/>
-      <w:numFmt w:val="bullet"/>
-      <w:lvlText w:val=""/>
-      <w:lvlJc w:val="left"/>
-      <w:pPr>
-        <w:ind w:left="2160" w:hanging="360"/>
-      </w:pPr>
-      <w:rPr>
-        <w:rFonts w:ascii="Wingdings" w:hAnsi="Wingdings" w:hint="default"/>
-      </w:rPr>
-    </w:lvl>
-    <w:lvl w:ilvl="3" w:tplc="04090001" w:tentative="1">
-      <w:start w:val="1"/>
-      <w:numFmt w:val="bullet"/>
-      <w:lvlText w:val=""/>
-      <w:lvlJc w:val="left"/>
-      <w:pPr>
-        <w:ind w:left="2880" w:hanging="360"/>
-      </w:pPr>
-      <w:rPr>
-        <w:rFonts w:ascii="Symbol" w:hAnsi="Symbol" w:hint="default"/>
-      </w:rPr>
-    </w:lvl>
-    <w:lvl w:ilvl="4" w:tplc="04090003" w:tentative="1">
-      <w:start w:val="1"/>
-      <w:numFmt w:val="bullet"/>
-      <w:lvlText w:val="o"/>
-      <w:lvlJc w:val="left"/>
-      <w:pPr>
-        <w:ind w:left="3600" w:hanging="360"/>
-      </w:pPr>
-      <w:rPr>
-        <w:rFonts w:ascii="Courier New" w:hAnsi="Courier New" w:cs="Courier New" w:hint="default"/>
-      </w:rPr>
-    </w:lvl>
-    <w:lvl w:ilvl="5" w:tplc="04090005" w:tentative="1">
-      <w:start w:val="1"/>
-      <w:numFmt w:val="bullet"/>
-      <w:lvlText w:val=""/>
-      <w:lvlJc w:val="left"/>
-      <w:pPr>
-        <w:ind w:left="4320" w:hanging="360"/>
-      </w:pPr>
-      <w:rPr>
-        <w:rFonts w:ascii="Wingdings" w:hAnsi="Wingdings" w:hint="default"/>
-      </w:rPr>
-    </w:lvl>
-    <w:lvl w:ilvl="6" w:tplc="04090001" w:tentative="1">
-      <w:start w:val="1"/>
-      <w:numFmt w:val="bullet"/>
-      <w:lvlText w:val=""/>
-      <w:lvlJc w:val="left"/>
-      <w:pPr>
-        <w:ind w:left="5040" w:hanging="360"/>
-      </w:pPr>
-      <w:rPr>
-        <w:rFonts w:ascii="Symbol" w:hAnsi="Symbol" w:hint="default"/>
-      </w:rPr>
-    </w:lvl>
-    <w:lvl w:ilvl="7" w:tplc="04090003" w:tentative="1">
-      <w:start w:val="1"/>
-      <w:numFmt w:val="bullet"/>
-      <w:lvlText w:val="o"/>
-      <w:lvlJc w:val="left"/>
-      <w:pPr>
-        <w:ind w:left="5760" w:hanging="360"/>
-      </w:pPr>
-      <w:rPr>
-        <w:rFonts w:ascii="Courier New" w:hAnsi="Courier New" w:cs="Courier New" w:hint="default"/>
-      </w:rPr>
-    </w:lvl>
-    <w:lvl w:ilvl="8" w:tplc="04090005" w:tentative="1">
-      <w:start w:val="1"/>
-      <w:numFmt w:val="bullet"/>
-      <w:lvlText w:val=""/>
-      <w:lvlJc w:val="left"/>
-      <w:pPr>
-        <w:ind w:left="6480" w:hanging="360"/>
-      </w:pPr>
-      <w:rPr>
-        <w:rFonts w:ascii="Wingdings" w:hAnsi="Wingdings" w:hint="default"/>
-      </w:rPr>
-    </w:lvl>
-  </w:abstractNum>
-  <w:abstractNum w:abstractNumId="1" w15:restartNumberingAfterBreak="0">
-    <w:nsid w:val="2DA2658D"/>
-    <w:multiLevelType w:val="hybridMultilevel"/>
-    <w:tmpl w:val="4BFEDD20"/>
-    <w:lvl w:ilvl="0" w:tplc="04090001">
-      <w:start w:val="1"/>
-      <w:numFmt w:val="bullet"/>
-      <w:lvlText w:val=""/>
-      <w:lvlJc w:val="left"/>
-      <w:pPr>
-        <w:ind w:left="720" w:hanging="360"/>
-      </w:pPr>
-      <w:rPr>
-        <w:rFonts w:ascii="Symbol" w:hAnsi="Symbol" w:hint="default"/>
-      </w:rPr>
-    </w:lvl>
-    <w:lvl w:ilvl="1" w:tplc="04090003" w:tentative="1">
-      <w:start w:val="1"/>
-      <w:numFmt w:val="bullet"/>
-      <w:lvlText w:val="o"/>
-      <w:lvlJc w:val="left"/>
-      <w:pPr>
-        <w:ind w:left="1440" w:hanging="360"/>
-      </w:pPr>
-      <w:rPr>
-        <w:rFonts w:ascii="Courier New" w:hAnsi="Courier New" w:cs="Courier New" w:hint="default"/>
-      </w:rPr>
-    </w:lvl>
-    <w:lvl w:ilvl="2" w:tplc="04090005" w:tentative="1">
-      <w:start w:val="1"/>
-      <w:numFmt w:val="bullet"/>
-      <w:lvlText w:val=""/>
-      <w:lvlJc w:val="left"/>
-      <w:pPr>
-        <w:ind w:left="2160" w:hanging="360"/>
-      </w:pPr>
-      <w:rPr>
-        <w:rFonts w:ascii="Wingdings" w:hAnsi="Wingdings" w:hint="default"/>
-      </w:rPr>
-    </w:lvl>
-    <w:lvl w:ilvl="3" w:tplc="04090001" w:tentative="1">
-      <w:start w:val="1"/>
-      <w:numFmt w:val="bullet"/>
-      <w:lvlText w:val=""/>
-      <w:lvlJc w:val="left"/>
-      <w:pPr>
-        <w:ind w:left="2880" w:hanging="360"/>
-      </w:pPr>
-      <w:rPr>
-        <w:rFonts w:ascii="Symbol" w:hAnsi="Symbol" w:hint="default"/>
-      </w:rPr>
-    </w:lvl>
-    <w:lvl w:ilvl="4" w:tplc="04090003" w:tentative="1">
-      <w:start w:val="1"/>
-      <w:numFmt w:val="bullet"/>
-      <w:lvlText w:val="o"/>
-      <w:lvlJc w:val="left"/>
-      <w:pPr>
-        <w:ind w:left="3600" w:hanging="360"/>
-      </w:pPr>
-      <w:rPr>
-        <w:rFonts w:ascii="Courier New" w:hAnsi="Courier New" w:cs="Courier New" w:hint="default"/>
-      </w:rPr>
-    </w:lvl>
-    <w:lvl w:ilvl="5" w:tplc="04090005" w:tentative="1">
-      <w:start w:val="1"/>
-      <w:numFmt w:val="bullet"/>
-      <w:lvlText w:val=""/>
-      <w:lvlJc w:val="left"/>
-      <w:pPr>
-        <w:ind w:left="4320" w:hanging="360"/>
-      </w:pPr>
-      <w:rPr>
-        <w:rFonts w:ascii="Wingdings" w:hAnsi="Wingdings" w:hint="default"/>
-      </w:rPr>
-    </w:lvl>
-    <w:lvl w:ilvl="6" w:tplc="04090001" w:tentative="1">
-      <w:start w:val="1"/>
-      <w:numFmt w:val="bullet"/>
-      <w:lvlText w:val=""/>
-      <w:lvlJc w:val="left"/>
-      <w:pPr>
-        <w:ind w:left="5040" w:hanging="360"/>
-      </w:pPr>
-      <w:rPr>
-        <w:rFonts w:ascii="Symbol" w:hAnsi="Symbol" w:hint="default"/>
-      </w:rPr>
-    </w:lvl>
-    <w:lvl w:ilvl="7" w:tplc="04090003" w:tentative="1">
-      <w:start w:val="1"/>
-      <w:numFmt w:val="bullet"/>
-      <w:lvlText w:val="o"/>
-      <w:lvlJc w:val="left"/>
-      <w:pPr>
-        <w:ind w:left="5760" w:hanging="360"/>
-      </w:pPr>
-      <w:rPr>
-        <w:rFonts w:ascii="Courier New" w:hAnsi="Courier New" w:cs="Courier New" w:hint="default"/>
-      </w:rPr>
-    </w:lvl>
-    <w:lvl w:ilvl="8" w:tplc="04090005" w:tentative="1">
-      <w:start w:val="1"/>
-      <w:numFmt w:val="bullet"/>
-      <w:lvlText w:val=""/>
-      <w:lvlJc w:val="left"/>
-      <w:pPr>
-        <w:ind w:left="6480" w:hanging="360"/>
-      </w:pPr>
-      <w:rPr>
-        <w:rFonts w:ascii="Wingdings" w:hAnsi="Wingdings" w:hint="default"/>
-      </w:rPr>
-    </w:lvl>
-  </w:abstractNum>
-  <w:num w:numId="1">
-    <w:abstractNumId w:val="1"/>
-  </w:num>
-  <w:num w:numId="2">
-    <w:abstractNumId w:val="0"/>
-  </w:num>
-</w:numbering>
-</file>
-
 <file path=word/styles.xml><?xml version="1.0" encoding="utf-8"?>
-<w:styles xmlns:mc="http://schemas.openxmlformats.org/markup-compatibility/2006" xmlns:r="http://schemas.openxmlformats.org/officeDocument/2006/relationships" xmlns:w="http://schemas.openxmlformats.org/wordprocessingml/2006/main" xmlns:w14="http://schemas.microsoft.com/office/word/2010/wordml" xmlns:w15="http://schemas.microsoft.com/office/word/2012/wordml" xmlns:w16cid="http://schemas.microsoft.com/office/word/2016/wordml/cid" xmlns:w16se="http://schemas.microsoft.com/office/word/2015/wordml/symex" mc:Ignorable="w14 w15 w16se w16cid">
+<w:styles xmlns:w="http://schemas.openxmlformats.org/wordprocessingml/2006/main" xmlns:w14="http://schemas.microsoft.com/office/word/2010/wordml" xmlns:mc="http://schemas.openxmlformats.org/markup-compatibility/2006" mc:Ignorable="w14">
   <w:docDefaults>
     <w:rPrDefault>
       <w:rPr>
-        <w:rFonts w:asciiTheme="minorHAnsi" w:eastAsiaTheme="minorHAnsi" w:hAnsiTheme="minorHAnsi" w:cstheme="minorBidi"/>
+        <w:rFonts w:ascii="Calibri" w:hAnsi="Calibri" w:eastAsia="Calibri" w:cs="" w:asciiTheme="minorHAnsi" w:cstheme="minorBidi" w:eastAsiaTheme="minorHAnsi" w:hAnsiTheme="minorHAnsi"/>
         <w:sz w:val="22"/>
         <w:szCs w:val="22"/>
         <w:lang w:val="en-US" w:eastAsia="en-US" w:bidi="ar-SA"/>
@@ -727,21 +548,21 @@
     </w:rPrDefault>
     <w:pPrDefault>
       <w:pPr>
-        <w:spacing w:after="160" w:line="259" w:lineRule="auto"/>
+        <w:suppressAutoHyphens w:val="true"/>
       </w:pPr>
     </w:pPrDefault>
   </w:docDefaults>
   <w:latentStyles w:defLockedState="0" w:defUIPriority="99" w:defSemiHidden="0" w:defUnhideWhenUsed="0" w:defQFormat="0" w:count="376">
     <w:lsdException w:name="Normal" w:uiPriority="0" w:qFormat="1"/>
     <w:lsdException w:name="heading 1" w:uiPriority="9" w:qFormat="1"/>
-    <w:lsdException w:name="heading 2" w:semiHidden="1" w:uiPriority="9" w:unhideWhenUsed="1" w:qFormat="1"/>
-    <w:lsdException w:name="heading 3" w:semiHidden="1" w:uiPriority="9" w:unhideWhenUsed="1" w:qFormat="1"/>
-    <w:lsdException w:name="heading 4" w:semiHidden="1" w:uiPriority="9" w:unhideWhenUsed="1" w:qFormat="1"/>
-    <w:lsdException w:name="heading 5" w:semiHidden="1" w:uiPriority="9" w:unhideWhenUsed="1" w:qFormat="1"/>
-    <w:lsdException w:name="heading 6" w:semiHidden="1" w:uiPriority="9" w:unhideWhenUsed="1" w:qFormat="1"/>
-    <w:lsdException w:name="heading 7" w:semiHidden="1" w:uiPriority="9" w:unhideWhenUsed="1" w:qFormat="1"/>
-    <w:lsdException w:name="heading 8" w:semiHidden="1" w:uiPriority="9" w:unhideWhenUsed="1" w:qFormat="1"/>
-    <w:lsdException w:name="heading 9" w:semiHidden="1" w:uiPriority="9" w:unhideWhenUsed="1" w:qFormat="1"/>
+    <w:lsdException w:name="heading 2" w:uiPriority="9" w:semiHidden="1" w:unhideWhenUsed="1" w:qFormat="1"/>
+    <w:lsdException w:name="heading 3" w:uiPriority="9" w:semiHidden="1" w:unhideWhenUsed="1" w:qFormat="1"/>
+    <w:lsdException w:name="heading 4" w:uiPriority="9" w:semiHidden="1" w:unhideWhenUsed="1" w:qFormat="1"/>
+    <w:lsdException w:name="heading 5" w:uiPriority="9" w:semiHidden="1" w:unhideWhenUsed="1" w:qFormat="1"/>
+    <w:lsdException w:name="heading 6" w:uiPriority="9" w:semiHidden="1" w:unhideWhenUsed="1" w:qFormat="1"/>
+    <w:lsdException w:name="heading 7" w:uiPriority="9" w:semiHidden="1" w:unhideWhenUsed="1" w:qFormat="1"/>
+    <w:lsdException w:name="heading 8" w:uiPriority="9" w:semiHidden="1" w:unhideWhenUsed="1" w:qFormat="1"/>
+    <w:lsdException w:name="heading 9" w:uiPriority="9" w:semiHidden="1" w:unhideWhenUsed="1" w:qFormat="1"/>
     <w:lsdException w:name="index 1" w:semiHidden="1" w:unhideWhenUsed="1"/>
     <w:lsdException w:name="index 2" w:semiHidden="1" w:unhideWhenUsed="1"/>
     <w:lsdException w:name="index 3" w:semiHidden="1" w:unhideWhenUsed="1"/>
@@ -751,22 +572,22 @@
     <w:lsdException w:name="index 7" w:semiHidden="1" w:unhideWhenUsed="1"/>
     <w:lsdException w:name="index 8" w:semiHidden="1" w:unhideWhenUsed="1"/>
     <w:lsdException w:name="index 9" w:semiHidden="1" w:unhideWhenUsed="1"/>
-    <w:lsdException w:name="toc 1" w:semiHidden="1" w:uiPriority="39" w:unhideWhenUsed="1"/>
-    <w:lsdException w:name="toc 2" w:semiHidden="1" w:uiPriority="39" w:unhideWhenUsed="1"/>
-    <w:lsdException w:name="toc 3" w:semiHidden="1" w:uiPriority="39" w:unhideWhenUsed="1"/>
-    <w:lsdException w:name="toc 4" w:semiHidden="1" w:uiPriority="39" w:unhideWhenUsed="1"/>
-    <w:lsdException w:name="toc 5" w:semiHidden="1" w:uiPriority="39" w:unhideWhenUsed="1"/>
-    <w:lsdException w:name="toc 6" w:semiHidden="1" w:uiPriority="39" w:unhideWhenUsed="1"/>
-    <w:lsdException w:name="toc 7" w:semiHidden="1" w:uiPriority="39" w:unhideWhenUsed="1"/>
-    <w:lsdException w:name="toc 8" w:semiHidden="1" w:uiPriority="39" w:unhideWhenUsed="1"/>
-    <w:lsdException w:name="toc 9" w:semiHidden="1" w:uiPriority="39" w:unhideWhenUsed="1"/>
+    <w:lsdException w:name="toc 1" w:uiPriority="39" w:semiHidden="1" w:unhideWhenUsed="1"/>
+    <w:lsdException w:name="toc 2" w:uiPriority="39" w:semiHidden="1" w:unhideWhenUsed="1"/>
+    <w:lsdException w:name="toc 3" w:uiPriority="39" w:semiHidden="1" w:unhideWhenUsed="1"/>
+    <w:lsdException w:name="toc 4" w:uiPriority="39" w:semiHidden="1" w:unhideWhenUsed="1"/>
+    <w:lsdException w:name="toc 5" w:uiPriority="39" w:semiHidden="1" w:unhideWhenUsed="1"/>
+    <w:lsdException w:name="toc 6" w:uiPriority="39" w:semiHidden="1" w:unhideWhenUsed="1"/>
+    <w:lsdException w:name="toc 7" w:uiPriority="39" w:semiHidden="1" w:unhideWhenUsed="1"/>
+    <w:lsdException w:name="toc 8" w:uiPriority="39" w:semiHidden="1" w:unhideWhenUsed="1"/>
+    <w:lsdException w:name="toc 9" w:uiPriority="39" w:semiHidden="1" w:unhideWhenUsed="1"/>
     <w:lsdException w:name="Normal Indent" w:semiHidden="1" w:unhideWhenUsed="1"/>
     <w:lsdException w:name="footnote text" w:semiHidden="1" w:unhideWhenUsed="1"/>
     <w:lsdException w:name="annotation text" w:semiHidden="1" w:unhideWhenUsed="1"/>
     <w:lsdException w:name="header" w:semiHidden="1" w:unhideWhenUsed="1"/>
     <w:lsdException w:name="footer" w:semiHidden="1" w:unhideWhenUsed="1"/>
     <w:lsdException w:name="index heading" w:semiHidden="1" w:unhideWhenUsed="1"/>
-    <w:lsdException w:name="caption" w:semiHidden="1" w:uiPriority="35" w:unhideWhenUsed="1" w:qFormat="1"/>
+    <w:lsdException w:name="caption" w:uiPriority="35" w:semiHidden="1" w:unhideWhenUsed="1" w:qFormat="1"/>
     <w:lsdException w:name="table of figures" w:semiHidden="1" w:unhideWhenUsed="1"/>
     <w:lsdException w:name="envelope address" w:semiHidden="1" w:unhideWhenUsed="1"/>
     <w:lsdException w:name="envelope return" w:semiHidden="1" w:unhideWhenUsed="1"/>
@@ -797,7 +618,7 @@
     <w:lsdException w:name="Title" w:uiPriority="10" w:qFormat="1"/>
     <w:lsdException w:name="Closing" w:semiHidden="1" w:unhideWhenUsed="1"/>
     <w:lsdException w:name="Signature" w:semiHidden="1" w:unhideWhenUsed="1"/>
-    <w:lsdException w:name="Default Paragraph Font" w:semiHidden="1" w:uiPriority="1" w:unhideWhenUsed="1"/>
+    <w:lsdException w:name="Default Paragraph Font" w:uiPriority="1" w:semiHidden="1" w:unhideWhenUsed="1"/>
     <w:lsdException w:name="Body Text" w:semiHidden="1" w:unhideWhenUsed="1"/>
     <w:lsdException w:name="Body Text Indent" w:semiHidden="1" w:unhideWhenUsed="1"/>
     <w:lsdException w:name="List Continue" w:semiHidden="1" w:unhideWhenUsed="1"/>
@@ -997,8 +818,8 @@
     <w:lsdException w:name="Subtle Reference" w:uiPriority="31" w:qFormat="1"/>
     <w:lsdException w:name="Intense Reference" w:uiPriority="32" w:qFormat="1"/>
     <w:lsdException w:name="Book Title" w:uiPriority="33" w:qFormat="1"/>
-    <w:lsdException w:name="Bibliography" w:semiHidden="1" w:uiPriority="37" w:unhideWhenUsed="1"/>
-    <w:lsdException w:name="TOC Heading" w:semiHidden="1" w:uiPriority="39" w:unhideWhenUsed="1" w:qFormat="1"/>
+    <w:lsdException w:name="Bibliography" w:uiPriority="37" w:semiHidden="1" w:unhideWhenUsed="1"/>
+    <w:lsdException w:name="TOC Heading" w:uiPriority="39" w:semiHidden="1" w:unhideWhenUsed="1" w:qFormat="1"/>
     <w:lsdException w:name="Plain Table 1" w:uiPriority="41"/>
     <w:lsdException w:name="Plain Table 2" w:uiPriority="42"/>
     <w:lsdException w:name="Plain Table 3" w:uiPriority="43"/>
@@ -1109,15 +930,121 @@
     <w:lsdException w:name="Unresolved Mention" w:semiHidden="1" w:unhideWhenUsed="1"/>
     <w:lsdException w:name="Smart Link" w:semiHidden="1" w:unhideWhenUsed="1"/>
   </w:latentStyles>
-  <w:style w:type="paragraph" w:default="1" w:styleId="Normal">
+  <w:style w:type="paragraph" w:styleId="Normal" w:default="1">
     <w:name w:val="Normal"/>
     <w:qFormat/>
+    <w:pPr>
+      <w:widowControl/>
+      <w:bidi w:val="0"/>
+      <w:spacing w:lineRule="auto" w:line="259" w:before="0" w:after="160"/>
+      <w:jc w:val="left"/>
+    </w:pPr>
+    <w:rPr>
+      <w:rFonts w:ascii="Calibri" w:hAnsi="Calibri" w:eastAsia="Calibri" w:cs="" w:asciiTheme="minorHAnsi" w:cstheme="minorBidi" w:eastAsiaTheme="minorHAnsi" w:hAnsiTheme="minorHAnsi"/>
+      <w:color w:val="auto"/>
+      <w:kern w:val="0"/>
+      <w:sz w:val="22"/>
+      <w:szCs w:val="22"/>
+      <w:lang w:val="en-US" w:eastAsia="en-US" w:bidi="ar-SA"/>
+    </w:rPr>
   </w:style>
-  <w:style w:type="character" w:default="1" w:styleId="DefaultParagraphFont">
+  <w:style w:type="character" w:styleId="DefaultParagraphFont" w:default="1">
     <w:name w:val="Default Paragraph Font"/>
     <w:uiPriority w:val="1"/>
     <w:semiHidden/>
     <w:unhideWhenUsed/>
+    <w:qFormat/>
+    <w:rPr/>
+  </w:style>
+  <w:style w:type="character" w:styleId="LinkdaInternet">
+    <w:name w:val="Link da Internet"/>
+    <w:basedOn w:val="DefaultParagraphFont"/>
+    <w:uiPriority w:val="99"/>
+    <w:semiHidden/>
+    <w:unhideWhenUsed/>
+    <w:rsid w:val="00b729c4"/>
+    <w:rPr>
+      <w:color w:val="0000FF"/>
+      <w:u w:val="single"/>
+    </w:rPr>
+  </w:style>
+  <w:style w:type="paragraph" w:styleId="Ttulo">
+    <w:name w:val="Título"/>
+    <w:basedOn w:val="Normal"/>
+    <w:next w:val="Corpodotexto"/>
+    <w:qFormat/>
+    <w:pPr>
+      <w:keepNext w:val="true"/>
+      <w:spacing w:before="240" w:after="120"/>
+    </w:pPr>
+    <w:rPr>
+      <w:rFonts w:ascii="Liberation Sans" w:hAnsi="Liberation Sans" w:eastAsia="Microsoft YaHei" w:cs="Arial"/>
+      <w:sz w:val="28"/>
+      <w:szCs w:val="28"/>
+    </w:rPr>
+  </w:style>
+  <w:style w:type="paragraph" w:styleId="Corpodotexto">
+    <w:name w:val="Body Text"/>
+    <w:basedOn w:val="Normal"/>
+    <w:pPr>
+      <w:spacing w:lineRule="auto" w:line="276" w:before="0" w:after="140"/>
+    </w:pPr>
+    <w:rPr/>
+  </w:style>
+  <w:style w:type="paragraph" w:styleId="Lista">
+    <w:name w:val="List"/>
+    <w:basedOn w:val="Corpodotexto"/>
+    <w:pPr/>
+    <w:rPr>
+      <w:rFonts w:cs="Arial"/>
+    </w:rPr>
+  </w:style>
+  <w:style w:type="paragraph" w:styleId="Legenda">
+    <w:name w:val="Caption"/>
+    <w:basedOn w:val="Normal"/>
+    <w:qFormat/>
+    <w:pPr>
+      <w:suppressLineNumbers/>
+      <w:spacing w:before="120" w:after="120"/>
+    </w:pPr>
+    <w:rPr>
+      <w:rFonts w:cs="Arial"/>
+      <w:i/>
+      <w:iCs/>
+      <w:sz w:val="24"/>
+      <w:szCs w:val="24"/>
+    </w:rPr>
+  </w:style>
+  <w:style w:type="paragraph" w:styleId="Ndice">
+    <w:name w:val="Índice"/>
+    <w:basedOn w:val="Normal"/>
+    <w:qFormat/>
+    <w:pPr>
+      <w:suppressLineNumbers/>
+    </w:pPr>
+    <w:rPr>
+      <w:rFonts w:cs="Arial"/>
+    </w:rPr>
+  </w:style>
+  <w:style w:type="paragraph" w:styleId="ListParagraph">
+    <w:name w:val="List Paragraph"/>
+    <w:basedOn w:val="Normal"/>
+    <w:uiPriority w:val="34"/>
+    <w:qFormat/>
+    <w:rsid w:val="00cd7bbf"/>
+    <w:pPr>
+      <w:spacing w:before="0" w:after="160"/>
+      <w:ind w:left="720" w:hanging="0"/>
+      <w:contextualSpacing/>
+    </w:pPr>
+    <w:rPr/>
+  </w:style>
+  <w:style w:type="numbering" w:styleId="NoList" w:default="1">
+    <w:name w:val="No List"/>
+    <w:uiPriority w:val="99"/>
+    <w:semiHidden/>
+    <w:unhideWhenUsed/>
+    <w:qFormat/>
   </w:style>
   <w:style w:type="table" w:default="1" w:styleId="TableNormal">
     <w:name w:val="Normal Table"/>
@@ -1133,35 +1060,6 @@
         <w:right w:w="108" w:type="dxa"/>
       </w:tblCellMar>
     </w:tblPr>
-  </w:style>
-  <w:style w:type="numbering" w:default="1" w:styleId="NoList">
-    <w:name w:val="No List"/>
-    <w:uiPriority w:val="99"/>
-    <w:semiHidden/>
-    <w:unhideWhenUsed/>
-  </w:style>
-  <w:style w:type="paragraph" w:styleId="ListParagraph">
-    <w:name w:val="List Paragraph"/>
-    <w:basedOn w:val="Normal"/>
-    <w:uiPriority w:val="34"/>
-    <w:qFormat/>
-    <w:rsid w:val="00CD7BBF"/>
-    <w:pPr>
-      <w:ind w:left="720"/>
-      <w:contextualSpacing/>
-    </w:pPr>
-  </w:style>
-  <w:style w:type="character" w:styleId="Hyperlink">
-    <w:name w:val="Hyperlink"/>
-    <w:basedOn w:val="DefaultParagraphFont"/>
-    <w:uiPriority w:val="99"/>
-    <w:semiHidden/>
-    <w:unhideWhenUsed/>
-    <w:rsid w:val="00B729C4"/>
-    <w:rPr>
-      <w:color w:val="0000FF"/>
-      <w:u w:val="single"/>
-    </w:rPr>
   </w:style>
 </w:styles>
 </file>
@@ -1462,6 +1360,21 @@
 </file>
 
 <file path=customXml/item1.xml><?xml version="1.0" encoding="utf-8"?>
+<?mso-contentType ?>
+<FormTemplates xmlns="http://schemas.microsoft.com/sharepoint/v3/contenttype/forms">
+  <Display>DocumentLibraryForm</Display>
+  <Edit>DocumentLibraryForm</Edit>
+  <New>DocumentLibraryForm</New>
+</FormTemplates>
+</file>
+
+<file path=customXml/item2.xml><?xml version="1.0" encoding="utf-8"?>
+<p:properties xmlns:p="http://schemas.microsoft.com/office/2006/metadata/properties" xmlns:xsi="http://www.w3.org/2001/XMLSchema-instance" xmlns:pc="http://schemas.microsoft.com/office/infopath/2007/PartnerControls">
+  <documentManagement/>
+</p:properties>
+</file>
+
+<file path=customXml/item3.xml><?xml version="1.0" encoding="utf-8"?>
 <ct:contentTypeSchema xmlns:ct="http://schemas.microsoft.com/office/2006/metadata/contentType" xmlns:ma="http://schemas.microsoft.com/office/2006/metadata/properties/metaAttributes" ct:_="" ma:_="" ma:contentTypeName="Document" ma:contentTypeID="0x0101000CA677D647ED6845A10BF643A733E37B" ma:contentTypeVersion="11" ma:contentTypeDescription="Create a new document." ma:contentTypeScope="" ma:versionID="b4877a805a91a368586f37359c566a08">
   <xsd:schema xmlns:xsd="http://www.w3.org/2001/XMLSchema" xmlns:xs="http://www.w3.org/2001/XMLSchema" xmlns:p="http://schemas.microsoft.com/office/2006/metadata/properties" xmlns:ns3="e9352172-be01-4bb9-b283-04e598afcca2" xmlns:ns4="375ee144-1ce9-4a96-a304-d6bdbde55f1b" targetNamespace="http://schemas.microsoft.com/office/2006/metadata/properties" ma:root="true" ma:fieldsID="9902aea0e9ec140e1e09a7251424977b" ns3:_="" ns4:_="">
     <xsd:import namespace="e9352172-be01-4bb9-b283-04e598afcca2"/>
@@ -1670,36 +1583,10 @@
 </ct:contentTypeSchema>
 </file>
 
-<file path=customXml/item2.xml><?xml version="1.0" encoding="utf-8"?>
-<p:properties xmlns:p="http://schemas.microsoft.com/office/2006/metadata/properties" xmlns:xsi="http://www.w3.org/2001/XMLSchema-instance" xmlns:pc="http://schemas.microsoft.com/office/infopath/2007/PartnerControls">
-  <documentManagement/>
-</p:properties>
-</file>
-
-<file path=customXml/item3.xml><?xml version="1.0" encoding="utf-8"?>
-<?mso-contentType ?>
-<FormTemplates xmlns="http://schemas.microsoft.com/sharepoint/v3/contenttype/forms">
-  <Display>DocumentLibraryForm</Display>
-  <Edit>DocumentLibraryForm</Edit>
-  <New>DocumentLibraryForm</New>
-</FormTemplates>
-</file>
-
 <file path=customXml/itemProps1.xml><?xml version="1.0" encoding="utf-8"?>
-<ds:datastoreItem xmlns:ds="http://schemas.openxmlformats.org/officeDocument/2006/customXml" ds:itemID="{4884DD69-9A45-4112-8879-40EB5AB30010}">
+<ds:datastoreItem xmlns:ds="http://schemas.openxmlformats.org/officeDocument/2006/customXml" ds:itemID="{5A393462-3BA3-4C6B-9A87-DB02480EA2CB}">
   <ds:schemaRefs>
-    <ds:schemaRef ds:uri="http://schemas.microsoft.com/office/2006/metadata/contentType"/>
-    <ds:schemaRef ds:uri="http://schemas.microsoft.com/office/2006/metadata/properties/metaAttributes"/>
-    <ds:schemaRef ds:uri="http://www.w3.org/2001/XMLSchema"/>
-    <ds:schemaRef ds:uri="http://schemas.microsoft.com/office/2006/metadata/properties"/>
-    <ds:schemaRef ds:uri="e9352172-be01-4bb9-b283-04e598afcca2"/>
-    <ds:schemaRef ds:uri="375ee144-1ce9-4a96-a304-d6bdbde55f1b"/>
-    <ds:schemaRef ds:uri="http://schemas.microsoft.com/office/2006/documentManagement/types"/>
-    <ds:schemaRef ds:uri="http://schemas.microsoft.com/office/infopath/2007/PartnerControls"/>
-    <ds:schemaRef ds:uri="http://schemas.openxmlformats.org/package/2006/metadata/core-properties"/>
-    <ds:schemaRef ds:uri="http://purl.org/dc/elements/1.1/"/>
-    <ds:schemaRef ds:uri="http://purl.org/dc/terms/"/>
-    <ds:schemaRef ds:uri="http://schemas.microsoft.com/internal/obd"/>
+    <ds:schemaRef ds:uri="http://schemas.microsoft.com/sharepoint/v3/contenttype/forms"/>
   </ds:schemaRefs>
 </ds:datastoreItem>
 </file>
@@ -1722,9 +1609,20 @@
 </file>
 
 <file path=customXml/itemProps3.xml><?xml version="1.0" encoding="utf-8"?>
-<ds:datastoreItem xmlns:ds="http://schemas.openxmlformats.org/officeDocument/2006/customXml" ds:itemID="{5A393462-3BA3-4C6B-9A87-DB02480EA2CB}">
+<ds:datastoreItem xmlns:ds="http://schemas.openxmlformats.org/officeDocument/2006/customXml" ds:itemID="{4884DD69-9A45-4112-8879-40EB5AB30010}">
   <ds:schemaRefs>
-    <ds:schemaRef ds:uri="http://schemas.microsoft.com/sharepoint/v3/contenttype/forms"/>
+    <ds:schemaRef ds:uri="http://schemas.microsoft.com/office/2006/metadata/contentType"/>
+    <ds:schemaRef ds:uri="http://schemas.microsoft.com/office/2006/metadata/properties/metaAttributes"/>
+    <ds:schemaRef ds:uri="http://www.w3.org/2001/XMLSchema"/>
+    <ds:schemaRef ds:uri="http://schemas.microsoft.com/office/2006/metadata/properties"/>
+    <ds:schemaRef ds:uri="e9352172-be01-4bb9-b283-04e598afcca2"/>
+    <ds:schemaRef ds:uri="375ee144-1ce9-4a96-a304-d6bdbde55f1b"/>
+    <ds:schemaRef ds:uri="http://schemas.microsoft.com/office/2006/documentManagement/types"/>
+    <ds:schemaRef ds:uri="http://schemas.microsoft.com/office/infopath/2007/PartnerControls"/>
+    <ds:schemaRef ds:uri="http://schemas.openxmlformats.org/package/2006/metadata/core-properties"/>
+    <ds:schemaRef ds:uri="http://purl.org/dc/elements/1.1/"/>
+    <ds:schemaRef ds:uri="http://purl.org/dc/terms/"/>
+    <ds:schemaRef ds:uri="http://schemas.microsoft.com/internal/obd"/>
   </ds:schemaRefs>
 </ds:datastoreItem>
 </file>
</xml_diff>